<commit_message>
Uploaded the wrong KitRobot Design
</commit_message>
<xml_diff>
--- a/docs/agent_design_docs/Kitting_Cell_v0_Design_KitRobotAgent.docx
+++ b/docs/agent_design_docs/Kitting_Cell_v0_Design_KitRobotAgent.docx
@@ -81,6 +81,12 @@
     <w:p/>
     <w:p>
       <w:r>
+        <w:t>GUIKitRobot guiKitRobot</w:t>
+      </w:r>
+    </w:p>
+    <w:p/>
+    <w:p>
+      <w:r>
         <w:t>//Prevent collisions (not for v0)</w:t>
       </w:r>
     </w:p>
@@ -88,8 +94,6 @@
       <w:r>
         <w:t>//Shared with Parts</w:t>
       </w:r>
-      <w:bookmarkStart w:id="0" w:name="_GoBack"/>
-      <w:bookmarkEnd w:id="0"/>
       <w:r>
         <w:t>Robot.</w:t>
       </w:r>
@@ -97,6 +101,12 @@
     <w:p>
       <w:r>
         <w:t>Semaphore AccessKit</w:t>
+      </w:r>
+    </w:p>
+    <w:p/>
+    <w:p>
+      <w:r>
+        <w:t>Semaphore Animation</w:t>
       </w:r>
     </w:p>
     <w:p>
@@ -253,6 +263,47 @@
       <w:r>
         <w:t>}</w:t>
       </w:r>
+    </w:p>
+    <w:p/>
+    <w:p>
+      <w:r>
+        <w:t>//From GUI</w:t>
+      </w:r>
+    </w:p>
+    <w:p>
+      <w:r>
+        <w:t>placeKitOnConveyorDone(){</w:t>
+      </w:r>
+    </w:p>
+    <w:p>
+      <w:r>
+        <w:t>Animation.release();}</w:t>
+      </w:r>
+    </w:p>
+    <w:p/>
+    <w:p>
+      <w:r>
+        <w:t>placeKitInInspectionAreaDone(){</w:t>
+      </w:r>
+    </w:p>
+    <w:p>
+      <w:r>
+        <w:t>Animation.release();}</w:t>
+      </w:r>
+    </w:p>
+    <w:p/>
+    <w:p>
+      <w:r>
+        <w:t>placeKitOnStandDone(){</w:t>
+      </w:r>
+    </w:p>
+    <w:p>
+      <w:r>
+        <w:t>Animation.release();</w:t>
+      </w:r>
+      <w:r>
+        <w:t>}</w:t>
+      </w:r>
       <w:r>
         <w:br w:type="column"/>
       </w:r>
@@ -475,7 +526,12 @@
         </w:rPr>
       </w:pPr>
       <w:r>
-        <w:t xml:space="preserve">// Find int i in //StandPositions.keys() </w:t>
+        <w:t>//</w:t>
+      </w:r>
+      <w:bookmarkStart w:id="0" w:name="_GoBack"/>
+      <w:bookmarkEnd w:id="0"/>
+      <w:r>
+        <w:t xml:space="preserve">Find int i in //StandPositions.keys() </w:t>
       </w:r>
       <w:r>
         <w:rPr>
@@ -500,7 +556,7 @@
         <w:rPr>
           <w:rFonts w:cstheme="minorHAnsi"/>
         </w:rPr>
-        <w:t>DoPlaceKitOnStand(i);</w:t>
+        <w:t>Animation.acquire();</w:t>
       </w:r>
     </w:p>
     <w:p>
@@ -513,6 +569,25 @@
         <w:rPr>
           <w:rFonts w:cstheme="minorHAnsi"/>
         </w:rPr>
+        <w:t>guiKitRobot.p</w:t>
+      </w:r>
+      <w:r>
+        <w:rPr>
+          <w:rFonts w:cstheme="minorHAnsi"/>
+        </w:rPr>
+        <w:t>laceKitOnStand(i);</w:t>
+      </w:r>
+    </w:p>
+    <w:p>
+      <w:pPr>
+        <w:rPr>
+          <w:rFonts w:cstheme="minorHAnsi"/>
+        </w:rPr>
+      </w:pPr>
+      <w:r>
+        <w:rPr>
+          <w:rFonts w:cstheme="minorHAnsi"/>
+        </w:rPr>
         <w:t>StandPositions.add(i, false);</w:t>
       </w:r>
     </w:p>
@@ -546,7 +621,21 @@
     </w:p>
     <w:p>
       <w:r>
-        <w:t>DoPlaceKitIn</w:t>
+        <w:t>Animation.acquire</w:t>
+      </w:r>
+      <w:r>
+        <w:t>();</w:t>
+      </w:r>
+    </w:p>
+    <w:p>
+      <w:r>
+        <w:t>guiKitRobot.</w:t>
+      </w:r>
+      <w:r>
+        <w:t>p</w:t>
+      </w:r>
+      <w:r>
+        <w:t>laceKitIn</w:t>
       </w:r>
       <w:r>
         <w:t>Inspection</w:t>
@@ -590,7 +679,18 @@
     </w:p>
     <w:p>
       <w:r>
-        <w:t>DoPlaceKitOnConveyor();</w:t>
+        <w:t>Animation.acquire();</w:t>
+      </w:r>
+    </w:p>
+    <w:p>
+      <w:r>
+        <w:t>guiKitRobot.</w:t>
+      </w:r>
+      <w:r>
+        <w:t>p</w:t>
+      </w:r>
+      <w:r>
+        <w:t>laceKitOnConveyor();</w:t>
       </w:r>
     </w:p>
     <w:p>
@@ -613,64 +713,6 @@
       </w:r>
     </w:p>
     <w:p>
-      <w:r>
-        <w:t>}</w:t>
-      </w:r>
-    </w:p>
-    <w:p/>
-    <w:p>
-      <w:r>
-        <w:t>DoPlaceKitOnStand(</w:t>
-      </w:r>
-      <w:r>
-        <w:t>int location</w:t>
-      </w:r>
-      <w:r>
-        <w:t>){</w:t>
-      </w:r>
-    </w:p>
-    <w:p>
-      <w:r>
-        <w:t>//Animation}</w:t>
-      </w:r>
-    </w:p>
-    <w:p/>
-    <w:p>
-      <w:r>
-        <w:t>DoPlaceKitIn</w:t>
-      </w:r>
-      <w:r>
-        <w:t>Inspection</w:t>
-      </w:r>
-      <w:r>
-        <w:t>Area</w:t>
-      </w:r>
-      <w:r>
-        <w:t>(</w:t>
-      </w:r>
-      <w:r>
-        <w:t>Kit k</w:t>
-      </w:r>
-      <w:r>
-        <w:t>){</w:t>
-      </w:r>
-      <w:r>
-        <w:t>//Animation</w:t>
-      </w:r>
-      <w:r>
-        <w:t>}</w:t>
-      </w:r>
-    </w:p>
-    <w:p/>
-    <w:p>
-      <w:r>
-        <w:t>DoPlaceKitOnConveyor(){</w:t>
-      </w:r>
-    </w:p>
-    <w:p>
-      <w:r>
-        <w:t>//Animation</w:t>
-      </w:r>
       <w:r>
         <w:t>}</w:t>
       </w:r>
@@ -2298,7 +2340,7 @@
 </file>
 
 <file path=customXml/itemProps2.xml><?xml version="1.0" encoding="utf-8"?>
-<ds:datastoreItem xmlns:ds="http://schemas.openxmlformats.org/officeDocument/2006/customXml" ds:itemID="{939CF552-764C-F540-A24B-6137EF20FEED}">
+<ds:datastoreItem xmlns:ds="http://schemas.openxmlformats.org/officeDocument/2006/customXml" ds:itemID="{9FE6C42D-F3F8-FB44-A0E3-A0349E0CC315}">
   <ds:schemaRefs>
     <ds:schemaRef ds:uri="http://schemas.openxmlformats.org/officeDocument/2006/bibliography"/>
   </ds:schemaRefs>

</xml_diff>